<commit_message>
sémák normalizálva, nem tom jó-e
</commit_message>
<xml_diff>
--- a/Adatb_alapu_EK/Adatb_doksi.docx
+++ b/Adatb_alapu_EK/Adatb_doksi.docx
@@ -70,6 +70,11 @@
     </w:p>
     <w:p>
       <w:r>
+        <w:t>Relációs adatbázis sémák:</w:t>
+      </w:r>
+    </w:p>
+    <w:p>
+      <w:r>
         <w:t xml:space="preserve">- Allomas </w:t>
       </w:r>
       <w:r>
@@ -82,10 +87,7 @@
         <w:t>Nev</w:t>
       </w:r>
       <w:r>
-        <w:t xml:space="preserve"> , </w:t>
-      </w:r>
-      <w:r>
-        <w:t>Varos</w:t>
+        <w:t xml:space="preserve"> , Varos</w:t>
       </w:r>
       <w:r>
         <w:t>)</w:t>
@@ -93,28 +95,334 @@
     </w:p>
     <w:p>
       <w:r>
-        <w:t xml:space="preserve">- </w:t>
-      </w:r>
-      <w:proofErr w:type="spellStart"/>
-      <w:r>
-        <w:t>Kozlekedik</w:t>
-      </w:r>
-      <w:proofErr w:type="spellEnd"/>
+        <w:t>- Kozlekedik (</w:t>
+      </w:r>
+      <w:r>
+        <w:rPr>
+          <w:i/>
+          <w:iCs/>
+          <w:u w:val="single"/>
+        </w:rPr>
+        <w:t>Nev</w:t>
+      </w:r>
+      <w:r>
+        <w:rPr>
+          <w:i/>
+          <w:iCs/>
+        </w:rPr>
+        <w:t xml:space="preserve">, </w:t>
+      </w:r>
+      <w:r>
+        <w:rPr>
+          <w:i/>
+          <w:iCs/>
+          <w:u w:val="single"/>
+        </w:rPr>
+        <w:t>Honnan</w:t>
+      </w:r>
+      <w:r>
+        <w:rPr>
+          <w:i/>
+          <w:iCs/>
+        </w:rPr>
+        <w:t xml:space="preserve">, </w:t>
+      </w:r>
+      <w:r>
+        <w:rPr>
+          <w:i/>
+          <w:iCs/>
+          <w:u w:val="single"/>
+        </w:rPr>
+        <w:t>Hova</w:t>
+      </w:r>
+      <w:r>
+        <w:rPr>
+          <w:i/>
+          <w:iCs/>
+        </w:rPr>
+        <w:t xml:space="preserve">, </w:t>
+      </w:r>
+      <w:r>
+        <w:rPr>
+          <w:i/>
+          <w:iCs/>
+          <w:u w:val="single"/>
+        </w:rPr>
+        <w:t>Indulasi_ido</w:t>
+      </w:r>
+      <w:r>
+        <w:t>)</w:t>
+      </w:r>
+    </w:p>
+    <w:p>
+      <w:r>
+        <w:t xml:space="preserve">- Jarat </w:t>
+      </w:r>
+      <w:r>
+        <w:t>(</w:t>
+      </w:r>
+      <w:r>
+        <w:rPr>
+          <w:u w:val="single"/>
+        </w:rPr>
+        <w:t>Honnan</w:t>
+      </w:r>
+      <w:r>
+        <w:t xml:space="preserve">, </w:t>
+      </w:r>
+      <w:r>
+        <w:rPr>
+          <w:u w:val="single"/>
+        </w:rPr>
+        <w:t>Hova</w:t>
+      </w:r>
+      <w:r>
+        <w:t xml:space="preserve">, </w:t>
+      </w:r>
+      <w:r>
+        <w:rPr>
+          <w:u w:val="single"/>
+        </w:rPr>
+        <w:t>Indulasi_ido</w:t>
+      </w:r>
+      <w:r>
+        <w:t>,</w:t>
+      </w:r>
       <w:r>
         <w:t xml:space="preserve"> </w:t>
       </w:r>
       <w:r>
+        <w:t>Vonatszam,  Menetido, Vonattipus</w:t>
+      </w:r>
+      <w:r>
+        <w:t>)</w:t>
+      </w:r>
+    </w:p>
+    <w:p>
+      <w:r>
+        <w:t xml:space="preserve">- Felhasznalo </w:t>
+      </w:r>
+      <w:r>
         <w:t>(</w:t>
       </w:r>
       <w:r>
         <w:rPr>
-          <w:i/>
-          <w:iCs/>
+          <w:u w:val="single"/>
+        </w:rPr>
+        <w:t>Email</w:t>
+      </w:r>
+      <w:r>
+        <w:t>, Nev, Eletkor, Kedvezmenytipus, igazolvanyszam, profilkep</w:t>
+      </w:r>
+      <w:r>
+        <w:t xml:space="preserve">, </w:t>
+      </w:r>
+      <w:r>
+        <w:rPr>
+          <w:i/>
+          <w:iCs/>
+          <w:u w:val="single"/>
+        </w:rPr>
+        <w:t>Honnan</w:t>
+      </w:r>
+      <w:r>
+        <w:rPr>
+          <w:i/>
+          <w:iCs/>
+        </w:rPr>
+        <w:t xml:space="preserve">, </w:t>
+      </w:r>
+      <w:r>
+        <w:rPr>
+          <w:i/>
+          <w:iCs/>
+          <w:u w:val="single"/>
+        </w:rPr>
+        <w:t>Hova</w:t>
+      </w:r>
+      <w:r>
+        <w:rPr>
+          <w:i/>
+          <w:iCs/>
+        </w:rPr>
+        <w:t xml:space="preserve">, </w:t>
+      </w:r>
+      <w:r>
+        <w:rPr>
+          <w:i/>
+          <w:iCs/>
+          <w:u w:val="single"/>
+        </w:rPr>
+        <w:t>Indulasi_ido</w:t>
+      </w:r>
+      <w:r>
+        <w:rPr>
+          <w:i/>
+          <w:iCs/>
+        </w:rPr>
+        <w:t>)</w:t>
+      </w:r>
+    </w:p>
+    <w:p>
+      <w:r>
+        <w:t>- Vasarol (</w:t>
+      </w:r>
+      <w:r>
+        <w:rPr>
+          <w:u w:val="single"/>
+        </w:rPr>
+        <w:t>Email</w:t>
+      </w:r>
+      <w:r>
+        <w:t xml:space="preserve">, </w:t>
+      </w:r>
+      <w:r>
+        <w:rPr>
+          <w:u w:val="single"/>
+        </w:rPr>
+        <w:t>Tipus</w:t>
+      </w:r>
+      <w:r>
+        <w:t>)</w:t>
+      </w:r>
+    </w:p>
+    <w:p>
+      <w:r>
+        <w:t xml:space="preserve">- Jegy </w:t>
+      </w:r>
+      <w:r>
+        <w:t>(</w:t>
+      </w:r>
+      <w:r>
+        <w:rPr>
+          <w:u w:val="single"/>
+        </w:rPr>
+        <w:t>Tipus</w:t>
+      </w:r>
+      <w:r>
+        <w:t>, Ar, Feltetel, Idotartam</w:t>
+      </w:r>
+      <w:r>
+        <w:t>)</w:t>
+      </w:r>
+    </w:p>
+    <w:p>
+      <w:r>
+        <w:t xml:space="preserve">- Hir </w:t>
+      </w:r>
+      <w:r>
+        <w:t>(</w:t>
+      </w:r>
+      <w:r>
+        <w:rPr>
+          <w:u w:val="single"/>
+        </w:rPr>
+        <w:t>Id</w:t>
+      </w:r>
+      <w:r>
+        <w:t>, Cim, Szoveg, Datum</w:t>
+      </w:r>
+      <w:r>
+        <w:t>)</w:t>
+      </w:r>
+    </w:p>
+    <w:p>
+      <w:r>
+        <w:t xml:space="preserve">- Mozdony </w:t>
+      </w:r>
+      <w:r>
+        <w:t>(</w:t>
+      </w:r>
+      <w:r>
+        <w:rPr>
+          <w:u w:val="single"/>
+        </w:rPr>
+        <w:t>M</w:t>
+      </w:r>
+      <w:r>
+        <w:rPr>
           <w:u w:val="single"/>
         </w:rPr>
         <w:t>Nev</w:t>
       </w:r>
       <w:r>
+        <w:t>, Gyartasi ev, Meghajtas, Teljesitmeny</w:t>
+      </w:r>
+      <w:r>
+        <w:t xml:space="preserve">, </w:t>
+      </w:r>
+      <w:r>
+        <w:rPr>
+          <w:i/>
+          <w:iCs/>
+          <w:u w:val="single"/>
+        </w:rPr>
+        <w:t>SzNev</w:t>
+      </w:r>
+      <w:r>
+        <w:t>)</w:t>
+      </w:r>
+    </w:p>
+    <w:p>
+      <w:r>
+        <w:t xml:space="preserve">- Szerelveny </w:t>
+      </w:r>
+      <w:r>
+        <w:t>(</w:t>
+      </w:r>
+      <w:r>
+        <w:rPr>
+          <w:u w:val="single"/>
+        </w:rPr>
+        <w:t>Sz</w:t>
+      </w:r>
+      <w:r>
+        <w:rPr>
+          <w:u w:val="single"/>
+        </w:rPr>
+        <w:t>Nev</w:t>
+      </w:r>
+      <w:r>
+        <w:t>, Gyartasi_ev, Meghajtas, Kapacitas, Kerekparhelyek szama, Osztaly</w:t>
+      </w:r>
+      <w:r>
+        <w:t>)</w:t>
+      </w:r>
+    </w:p>
+    <w:p/>
+    <w:p>
+      <w:r>
+        <w:t>Normalizálva 3NF-ig:</w:t>
+      </w:r>
+    </w:p>
+    <w:p>
+      <w:r>
+        <w:lastRenderedPageBreak/>
+        <w:t>1. Allomas (</w:t>
+      </w:r>
+      <w:r>
+        <w:rPr>
+          <w:u w:val="single"/>
+        </w:rPr>
+        <w:t>Nev</w:t>
+      </w:r>
+      <w:r>
+        <w:t xml:space="preserve"> , Varos)</w:t>
+      </w:r>
+    </w:p>
+    <w:p>
+      <w:r>
+        <w:t>2. Kozlekedik (</w:t>
+      </w:r>
+      <w:r>
+        <w:rPr>
+          <w:i/>
+          <w:iCs/>
+          <w:u w:val="single"/>
+        </w:rPr>
+        <w:t>Nev</w:t>
+      </w:r>
+      <w:r>
         <w:rPr>
           <w:i/>
           <w:iCs/>
@@ -151,7 +459,6 @@
         </w:rPr>
         <w:t xml:space="preserve">, </w:t>
       </w:r>
-      <w:proofErr w:type="spellStart"/>
       <w:r>
         <w:rPr>
           <w:i/>
@@ -160,17 +467,27 @@
         </w:rPr>
         <w:t>Indulasi_ido</w:t>
       </w:r>
-      <w:proofErr w:type="spellEnd"/>
       <w:r>
         <w:t>)</w:t>
       </w:r>
     </w:p>
     <w:p>
       <w:r>
-        <w:t xml:space="preserve">- Jarat </w:t>
-      </w:r>
-      <w:r>
-        <w:t>(</w:t>
+        <w:t>3. Jarat (</w:t>
+      </w:r>
+      <w:r>
+        <w:rPr>
+          <w:u w:val="single"/>
+        </w:rPr>
+        <w:t>Vonatszam</w:t>
+      </w:r>
+      <w:r>
+        <w:t>, Menetido, Vonattipus)</w:t>
+      </w:r>
+    </w:p>
+    <w:p>
+      <w:r>
+        <w:t>4. Utazas (</w:t>
       </w:r>
       <w:r>
         <w:rPr>
@@ -190,22 +507,22 @@
       <w:r>
         <w:t xml:space="preserve">, </w:t>
       </w:r>
-      <w:proofErr w:type="spellStart"/>
       <w:r>
         <w:rPr>
           <w:u w:val="single"/>
         </w:rPr>
         <w:t>Indulasi_ido</w:t>
       </w:r>
-      <w:proofErr w:type="spellEnd"/>
-      <w:r>
-        <w:t>,</w:t>
-      </w:r>
-      <w:r>
-        <w:t xml:space="preserve"> </w:t>
-      </w:r>
-      <w:r>
-        <w:t>Vonatszam,  Menetido, Vonattipus</w:t>
+      <w:r>
+        <w:t xml:space="preserve">, </w:t>
+      </w:r>
+      <w:r>
+        <w:rPr>
+          <w:i/>
+          <w:iCs/>
+          <w:u w:val="single"/>
+        </w:rPr>
+        <w:t>Vonatszam</w:t>
       </w:r>
       <w:r>
         <w:t>)</w:t>
@@ -213,10 +530,7 @@
     </w:p>
     <w:p>
       <w:r>
-        <w:t xml:space="preserve">- Felhasznalo </w:t>
-      </w:r>
-      <w:r>
-        <w:t>(</w:t>
+        <w:t>5. Felhasznalo (</w:t>
       </w:r>
       <w:r>
         <w:rPr>
@@ -225,76 +539,60 @@
         <w:t>Email</w:t>
       </w:r>
       <w:r>
-        <w:t>, Nev, Eletkor, Kedvezmenytipus, igazolvanyszam, profilkep</w:t>
-      </w:r>
-      <w:r>
-        <w:t xml:space="preserve">, </w:t>
-      </w:r>
-      <w:r>
-        <w:rPr>
-          <w:i/>
-          <w:iCs/>
+        <w:t>, Nev, Eletkor, Kedvezmenytipus, igazolvanyszam, profilkep)</w:t>
+      </w:r>
+    </w:p>
+    <w:p>
+      <w:r>
+        <w:t>6. Utazik (</w:t>
+      </w:r>
+      <w:r>
+        <w:rPr>
+          <w:i/>
+          <w:iCs/>
+          <w:u w:val="single"/>
+        </w:rPr>
+        <w:t>Email</w:t>
+      </w:r>
+      <w:r>
+        <w:t xml:space="preserve">, </w:t>
+      </w:r>
+      <w:r>
+        <w:rPr>
           <w:u w:val="single"/>
         </w:rPr>
         <w:t>Honnan</w:t>
       </w:r>
       <w:r>
-        <w:rPr>
-          <w:i/>
-          <w:iCs/>
-        </w:rPr>
-        <w:t xml:space="preserve">, </w:t>
-      </w:r>
-      <w:r>
-        <w:rPr>
-          <w:i/>
-          <w:iCs/>
+        <w:t xml:space="preserve">, </w:t>
+      </w:r>
+      <w:r>
+        <w:rPr>
           <w:u w:val="single"/>
         </w:rPr>
         <w:t>Hova</w:t>
       </w:r>
       <w:r>
-        <w:rPr>
-          <w:i/>
-          <w:iCs/>
-        </w:rPr>
-        <w:t xml:space="preserve">, </w:t>
-      </w:r>
-      <w:proofErr w:type="spellStart"/>
-      <w:r>
-        <w:rPr>
-          <w:i/>
-          <w:iCs/>
+        <w:t xml:space="preserve">, </w:t>
+      </w:r>
+      <w:r>
+        <w:rPr>
           <w:u w:val="single"/>
         </w:rPr>
         <w:t>Indulasi_ido</w:t>
       </w:r>
-      <w:proofErr w:type="spellEnd"/>
-      <w:r>
-        <w:rPr>
-          <w:i/>
-          <w:iCs/>
-        </w:rPr>
+      <w:r>
         <w:t>)</w:t>
       </w:r>
     </w:p>
     <w:p>
       <w:r>
-        <w:t xml:space="preserve">- </w:t>
-      </w:r>
-      <w:proofErr w:type="spellStart"/>
-      <w:r>
-        <w:t>Vasarol</w:t>
-      </w:r>
-      <w:proofErr w:type="spellEnd"/>
-      <w:r>
-        <w:t xml:space="preserve"> </w:t>
-      </w:r>
-      <w:r>
-        <w:t>(</w:t>
-      </w:r>
-      <w:r>
-        <w:rPr>
+        <w:t>7. Vasarol (</w:t>
+      </w:r>
+      <w:r>
+        <w:rPr>
+          <w:i/>
+          <w:iCs/>
           <w:u w:val="single"/>
         </w:rPr>
         <w:t>Email</w:t>
@@ -314,10 +612,7 @@
     </w:p>
     <w:p>
       <w:r>
-        <w:t xml:space="preserve">- Jegy </w:t>
-      </w:r>
-      <w:r>
-        <w:t>(</w:t>
+        <w:t>8. Jegy (</w:t>
       </w:r>
       <w:r>
         <w:rPr>
@@ -326,18 +621,12 @@
         <w:t>Tipus</w:t>
       </w:r>
       <w:r>
-        <w:t>, Ar, Feltetel, Idotartam</w:t>
-      </w:r>
-      <w:r>
-        <w:t>)</w:t>
-      </w:r>
-    </w:p>
-    <w:p>
-      <w:r>
-        <w:t xml:space="preserve">- Hir </w:t>
-      </w:r>
-      <w:r>
-        <w:t>(</w:t>
+        <w:t>, Ar, Feltetel, Idotartam)</w:t>
+      </w:r>
+    </w:p>
+    <w:p>
+      <w:r>
+        <w:t>9. Hir (</w:t>
       </w:r>
       <w:r>
         <w:rPr>
@@ -346,97 +635,59 @@
         <w:t>Id</w:t>
       </w:r>
       <w:r>
-        <w:t xml:space="preserve">, </w:t>
-      </w:r>
-      <w:r>
-        <w:t>Cim, Szoveg, Datum</w:t>
-      </w:r>
-      <w:r>
-        <w:t>)</w:t>
-      </w:r>
-    </w:p>
-    <w:p>
-      <w:r>
-        <w:t xml:space="preserve">- Mozdony </w:t>
-      </w:r>
-      <w:r>
-        <w:t>(</w:t>
-      </w:r>
-      <w:proofErr w:type="spellStart"/>
-      <w:r>
-        <w:rPr>
-          <w:u w:val="single"/>
-        </w:rPr>
-        <w:t>M</w:t>
-      </w:r>
-      <w:r>
-        <w:rPr>
-          <w:u w:val="single"/>
-        </w:rPr>
-        <w:t>Nev</w:t>
-      </w:r>
-      <w:proofErr w:type="spellEnd"/>
-      <w:r>
-        <w:t xml:space="preserve">, </w:t>
-      </w:r>
-      <w:r>
-        <w:t>Gyartasi ev, Meghajtas, Teljesitmeny</w:t>
-      </w:r>
-      <w:r>
-        <w:t xml:space="preserve">, </w:t>
-      </w:r>
-      <w:proofErr w:type="spellStart"/>
-      <w:r>
-        <w:rPr>
-          <w:i/>
-          <w:iCs/>
+        <w:t>, Cim, Szoveg, Datum)</w:t>
+      </w:r>
+    </w:p>
+    <w:p>
+      <w:r>
+        <w:t>10. Mozdony (</w:t>
+      </w:r>
+      <w:r>
+        <w:rPr>
+          <w:u w:val="single"/>
+        </w:rPr>
+        <w:t>MNev</w:t>
+      </w:r>
+      <w:r>
+        <w:t>, Gyartasi ev, Meghajtas, Teljesitmeny)</w:t>
+      </w:r>
+    </w:p>
+    <w:p>
+      <w:r>
+        <w:t>11. Szerelveny (</w:t>
+      </w:r>
+      <w:r>
+        <w:rPr>
           <w:u w:val="single"/>
         </w:rPr>
         <w:t>SzNev</w:t>
       </w:r>
-      <w:proofErr w:type="spellEnd"/>
-      <w:r>
-        <w:t>)</w:t>
-      </w:r>
-    </w:p>
-    <w:p>
-      <w:r>
-        <w:t xml:space="preserve">- Szerelveny </w:t>
-      </w:r>
-      <w:r>
-        <w:t>(</w:t>
-      </w:r>
-      <w:proofErr w:type="spellStart"/>
-      <w:r>
-        <w:rPr>
-          <w:u w:val="single"/>
-        </w:rPr>
-        <w:t>Sz</w:t>
-      </w:r>
-      <w:r>
-        <w:rPr>
-          <w:u w:val="single"/>
-        </w:rPr>
-        <w:t>Nev</w:t>
-      </w:r>
-      <w:proofErr w:type="spellEnd"/>
-      <w:r>
-        <w:t xml:space="preserve">, </w:t>
-      </w:r>
-      <w:r>
-        <w:t>Gyartasi</w:t>
-      </w:r>
-      <w:r>
-        <w:t>_</w:t>
-      </w:r>
-      <w:r>
-        <w:t>ev, Meghajtas, Kapacitas, Kerekparhelyek szama,</w:t>
-      </w:r>
-      <w:r>
-        <w:t xml:space="preserve"> </w:t>
-      </w:r>
-      <w:r>
-        <w:t>Osztaly</w:t>
+      <w:r>
+        <w:t>, Gyartasi_ev, Meghajtas, Kapacitas, Kerekparhelyek szama, Osztaly)</w:t>
+      </w:r>
+    </w:p>
+    <w:p>
+      <w:r>
+        <w:t>12. Vonat (</w:t>
+      </w:r>
+      <w:r>
+        <w:rPr>
+          <w:i/>
+          <w:iCs/>
+          <w:u w:val="single"/>
+        </w:rPr>
+        <w:t>SzNev</w:t>
+      </w:r>
+      <w:r>
+        <w:t xml:space="preserve">, </w:t>
+      </w:r>
+      <w:r>
+        <w:rPr>
+          <w:i/>
+          <w:iCs/>
+          <w:u w:val="single"/>
+        </w:rPr>
+        <w:t>MNev</w:t>
       </w:r>
       <w:r>
         <w:t>)</w:t>

</xml_diff>

<commit_message>
ek javitva a semakkal egyutt
</commit_message>
<xml_diff>
--- a/Adatb_alapu_EK/Adatb_doksi.docx
+++ b/Adatb_alapu_EK/Adatb_doksi.docx
@@ -11,10 +11,10 @@
           <w:noProof/>
         </w:rPr>
         <w:drawing>
-          <wp:inline distT="0" distB="0" distL="0" distR="0" wp14:anchorId="2E6E2957" wp14:editId="116B1ECC">
-            <wp:extent cx="5760720" cy="4753610"/>
-            <wp:effectExtent l="0" t="0" r="0" b="8890"/>
-            <wp:docPr id="639321297" name="Kép 4" descr="A képen szöveg, rajz, diagram, képernyőkép látható&#10;&#10;Automatikusan generált leírás"/>
+          <wp:inline distT="0" distB="0" distL="0" distR="0" wp14:anchorId="77BB73A2" wp14:editId="239F2BEE">
+            <wp:extent cx="5760720" cy="4752340"/>
+            <wp:effectExtent l="0" t="0" r="0" b="0"/>
+            <wp:docPr id="1234773909" name="Kép 1" descr="A képen szöveg, rajz, diagram, képernyőkép látható&#10;&#10;Automatikusan generált leírás"/>
             <wp:cNvGraphicFramePr>
               <a:graphicFrameLocks xmlns:a="http://schemas.openxmlformats.org/drawingml/2006/main" noChangeAspect="1"/>
             </wp:cNvGraphicFramePr>
@@ -22,7 +22,7 @@
               <a:graphicData uri="http://schemas.openxmlformats.org/drawingml/2006/picture">
                 <pic:pic xmlns:pic="http://schemas.openxmlformats.org/drawingml/2006/picture">
                   <pic:nvPicPr>
-                    <pic:cNvPr id="639321297" name="Kép 4" descr="A képen szöveg, rajz, diagram, képernyőkép látható&#10;&#10;Automatikusan generált leírás"/>
+                    <pic:cNvPr id="1234773909" name="Kép 1" descr="A képen szöveg, rajz, diagram, képernyőkép látható&#10;&#10;Automatikusan generált leírás"/>
                     <pic:cNvPicPr>
                       <a:picLocks noChangeAspect="1" noChangeArrowheads="1"/>
                     </pic:cNvPicPr>
@@ -43,7 +43,7 @@
                   <pic:spPr bwMode="auto">
                     <a:xfrm>
                       <a:off x="0" y="0"/>
-                      <a:ext cx="5760720" cy="4753610"/>
+                      <a:ext cx="5760720" cy="4752340"/>
                     </a:xfrm>
                     <a:prstGeom prst="rect">
                       <a:avLst/>
@@ -95,8 +95,17 @@
     </w:p>
     <w:p>
       <w:r>
-        <w:t>- Kozlekedik (</w:t>
-      </w:r>
+        <w:t xml:space="preserve">- </w:t>
+      </w:r>
+      <w:proofErr w:type="spellStart"/>
+      <w:r>
+        <w:t>Kozlekedik</w:t>
+      </w:r>
+      <w:proofErr w:type="spellEnd"/>
+      <w:r>
+        <w:t xml:space="preserve"> (</w:t>
+      </w:r>
+      <w:proofErr w:type="spellStart"/>
       <w:r>
         <w:rPr>
           <w:i/>
@@ -105,6 +114,7 @@
         </w:rPr>
         <w:t>Nev</w:t>
       </w:r>
+      <w:proofErr w:type="spellEnd"/>
       <w:r>
         <w:rPr>
           <w:i/>
@@ -118,29 +128,279 @@
           <w:iCs/>
           <w:u w:val="single"/>
         </w:rPr>
+        <w:t>Vonatszam</w:t>
+      </w:r>
+      <w:r>
+        <w:t>)</w:t>
+      </w:r>
+    </w:p>
+    <w:p>
+      <w:r>
+        <w:t xml:space="preserve">- </w:t>
+      </w:r>
+      <w:proofErr w:type="spellStart"/>
+      <w:r>
+        <w:t>Jarat</w:t>
+      </w:r>
+      <w:proofErr w:type="spellEnd"/>
+      <w:r>
+        <w:t xml:space="preserve"> </w:t>
+      </w:r>
+      <w:r>
+        <w:t>(</w:t>
+      </w:r>
+      <w:r>
+        <w:rPr>
+          <w:u w:val="single"/>
+        </w:rPr>
+        <w:t>Vonatszam</w:t>
+      </w:r>
+      <w:r>
+        <w:t xml:space="preserve">, </w:t>
+      </w:r>
+      <w:r>
         <w:t>Honnan</w:t>
+      </w:r>
+      <w:r>
+        <w:t xml:space="preserve">, </w:t>
+      </w:r>
+      <w:r>
+        <w:t>Hova</w:t>
+      </w:r>
+      <w:r>
+        <w:t xml:space="preserve">, </w:t>
+      </w:r>
+      <w:proofErr w:type="spellStart"/>
+      <w:r>
+        <w:t>Indulasi_ido</w:t>
+      </w:r>
+      <w:proofErr w:type="spellEnd"/>
+      <w:r>
+        <w:t>,  Menetido, Vonattipus</w:t>
+      </w:r>
+      <w:r>
+        <w:t>)</w:t>
+      </w:r>
+    </w:p>
+    <w:p>
+      <w:r>
+        <w:t xml:space="preserve">- Felhasznalo </w:t>
+      </w:r>
+      <w:r>
+        <w:t>(</w:t>
+      </w:r>
+      <w:r>
+        <w:rPr>
+          <w:u w:val="single"/>
+        </w:rPr>
+        <w:t>Email</w:t>
+      </w:r>
+      <w:r>
+        <w:t xml:space="preserve">, Nev, Eletkor, </w:t>
+      </w:r>
+      <w:proofErr w:type="spellStart"/>
+      <w:r>
+        <w:t>Kedvezmenytipus</w:t>
+      </w:r>
+      <w:proofErr w:type="spellEnd"/>
+      <w:r>
+        <w:t xml:space="preserve">, </w:t>
+      </w:r>
+      <w:proofErr w:type="spellStart"/>
+      <w:r>
+        <w:t>igazolvanyszam</w:t>
+      </w:r>
+      <w:proofErr w:type="spellEnd"/>
+      <w:r>
+        <w:t xml:space="preserve">, </w:t>
+      </w:r>
+      <w:proofErr w:type="spellStart"/>
+      <w:r>
+        <w:t>profilkep</w:t>
+      </w:r>
+      <w:proofErr w:type="spellEnd"/>
+      <w:r>
+        <w:t xml:space="preserve">, </w:t>
       </w:r>
       <w:r>
         <w:rPr>
           <w:i/>
           <w:iCs/>
-        </w:rPr>
-        <w:t xml:space="preserve">, </w:t>
+          <w:u w:val="single"/>
+        </w:rPr>
+        <w:t>Vonatszam</w:t>
       </w:r>
       <w:r>
         <w:rPr>
           <w:i/>
           <w:iCs/>
-          <w:u w:val="single"/>
-        </w:rPr>
-        <w:t>Hova</w:t>
+        </w:rPr>
+        <w:t>)</w:t>
+      </w:r>
+    </w:p>
+    <w:p>
+      <w:r>
+        <w:t>- Vasarol (</w:t>
+      </w:r>
+      <w:r>
+        <w:rPr>
+          <w:u w:val="single"/>
+        </w:rPr>
+        <w:t>Email</w:t>
+      </w:r>
+      <w:r>
+        <w:t xml:space="preserve">, </w:t>
+      </w:r>
+      <w:r>
+        <w:rPr>
+          <w:u w:val="single"/>
+        </w:rPr>
+        <w:t>Tipus</w:t>
+      </w:r>
+      <w:r>
+        <w:t>)</w:t>
+      </w:r>
+    </w:p>
+    <w:p>
+      <w:r>
+        <w:t xml:space="preserve">- Jegy </w:t>
+      </w:r>
+      <w:r>
+        <w:t>(</w:t>
+      </w:r>
+      <w:r>
+        <w:rPr>
+          <w:u w:val="single"/>
+        </w:rPr>
+        <w:t>Tipus</w:t>
+      </w:r>
+      <w:r>
+        <w:t>, Ar, Feltetel, Idotartam</w:t>
+      </w:r>
+      <w:r>
+        <w:t>)</w:t>
+      </w:r>
+    </w:p>
+    <w:p>
+      <w:r>
+        <w:t xml:space="preserve">- Hir </w:t>
+      </w:r>
+      <w:r>
+        <w:t>(</w:t>
+      </w:r>
+      <w:r>
+        <w:rPr>
+          <w:u w:val="single"/>
+        </w:rPr>
+        <w:t>Id</w:t>
+      </w:r>
+      <w:r>
+        <w:t>, Cim, Szoveg, Datum</w:t>
+      </w:r>
+      <w:r>
+        <w:t>)</w:t>
+      </w:r>
+    </w:p>
+    <w:p>
+      <w:r>
+        <w:t xml:space="preserve">- Mozdony </w:t>
+      </w:r>
+      <w:r>
+        <w:t>(</w:t>
+      </w:r>
+      <w:r>
+        <w:rPr>
+          <w:u w:val="single"/>
+        </w:rPr>
+        <w:t>M</w:t>
+      </w:r>
+      <w:r>
+        <w:rPr>
+          <w:u w:val="single"/>
+        </w:rPr>
+        <w:t>Nev</w:t>
+      </w:r>
+      <w:r>
+        <w:t>, Gyartasi ev, Meghajtas, Teljesitmeny</w:t>
+      </w:r>
+      <w:r>
+        <w:t xml:space="preserve">, </w:t>
       </w:r>
       <w:r>
         <w:rPr>
           <w:i/>
           <w:iCs/>
-        </w:rPr>
-        <w:t xml:space="preserve">, </w:t>
+          <w:u w:val="single"/>
+        </w:rPr>
+        <w:t>SzNev</w:t>
+      </w:r>
+      <w:r>
+        <w:t>)</w:t>
+      </w:r>
+    </w:p>
+    <w:p>
+      <w:r>
+        <w:t xml:space="preserve">- Szerelveny </w:t>
+      </w:r>
+      <w:r>
+        <w:t>(</w:t>
+      </w:r>
+      <w:r>
+        <w:rPr>
+          <w:u w:val="single"/>
+        </w:rPr>
+        <w:t>Sz</w:t>
+      </w:r>
+      <w:r>
+        <w:rPr>
+          <w:u w:val="single"/>
+        </w:rPr>
+        <w:t>Nev</w:t>
+      </w:r>
+      <w:r>
+        <w:t>, Gyartasi_ev, Meghajtas, Kapacitas, Kerekparhelyek szama, Osztaly</w:t>
+      </w:r>
+      <w:r>
+        <w:t>)</w:t>
+      </w:r>
+    </w:p>
+    <w:p/>
+    <w:p/>
+    <w:p/>
+    <w:p>
+      <w:r>
+        <w:lastRenderedPageBreak/>
+        <w:t>Normalizálva 3NF-ig:</w:t>
+      </w:r>
+    </w:p>
+    <w:p>
+      <w:r>
+        <w:t>1. Allomas (</w:t>
+      </w:r>
+      <w:r>
+        <w:rPr>
+          <w:u w:val="single"/>
+        </w:rPr>
+        <w:t>Nev</w:t>
+      </w:r>
+      <w:r>
+        <w:t xml:space="preserve"> , Varos)</w:t>
+      </w:r>
+    </w:p>
+    <w:p>
+      <w:r>
+        <w:t xml:space="preserve">2. </w:t>
+      </w:r>
+      <w:proofErr w:type="spellStart"/>
+      <w:r>
+        <w:t>Kozlekedik</w:t>
+      </w:r>
+      <w:proofErr w:type="spellEnd"/>
+      <w:r>
+        <w:t xml:space="preserve"> </w:t>
+      </w:r>
+      <w:r>
+        <w:t>(</w:t>
       </w:r>
       <w:r>
         <w:rPr>
@@ -148,18 +408,80 @@
           <w:iCs/>
           <w:u w:val="single"/>
         </w:rPr>
+        <w:t>Vonatszam,</w:t>
+      </w:r>
+      <w:r>
+        <w:t xml:space="preserve"> </w:t>
+      </w:r>
+      <w:r>
+        <w:t xml:space="preserve">Honnan, Hova, </w:t>
+      </w:r>
+      <w:proofErr w:type="spellStart"/>
+      <w:r>
         <w:t>Indulasi_ido</w:t>
       </w:r>
+      <w:proofErr w:type="spellEnd"/>
+      <w:r>
+        <w:t xml:space="preserve">,  </w:t>
+      </w:r>
+      <w:proofErr w:type="spellStart"/>
+      <w:r>
+        <w:t>Menetido</w:t>
+      </w:r>
+      <w:proofErr w:type="spellEnd"/>
+      <w:r>
+        <w:t xml:space="preserve">, </w:t>
+      </w:r>
+      <w:proofErr w:type="spellStart"/>
+      <w:r>
+        <w:t>Vonattipus</w:t>
+      </w:r>
+      <w:proofErr w:type="spellEnd"/>
       <w:r>
         <w:t>)</w:t>
       </w:r>
     </w:p>
     <w:p>
       <w:r>
-        <w:t xml:space="preserve">- Jarat </w:t>
-      </w:r>
-      <w:r>
-        <w:t>(</w:t>
+        <w:t xml:space="preserve">3. </w:t>
+      </w:r>
+      <w:proofErr w:type="spellStart"/>
+      <w:r>
+        <w:t>Jarat</w:t>
+      </w:r>
+      <w:proofErr w:type="spellEnd"/>
+      <w:r>
+        <w:t xml:space="preserve"> (</w:t>
+      </w:r>
+      <w:r>
+        <w:rPr>
+          <w:u w:val="single"/>
+        </w:rPr>
+        <w:t>Vonatszam</w:t>
+      </w:r>
+      <w:r>
+        <w:t xml:space="preserve">, </w:t>
+      </w:r>
+      <w:proofErr w:type="spellStart"/>
+      <w:r>
+        <w:t>Menetido</w:t>
+      </w:r>
+      <w:proofErr w:type="spellEnd"/>
+      <w:r>
+        <w:t xml:space="preserve">, </w:t>
+      </w:r>
+      <w:proofErr w:type="spellStart"/>
+      <w:r>
+        <w:t>Vonattipus</w:t>
+      </w:r>
+      <w:proofErr w:type="spellEnd"/>
+      <w:r>
+        <w:t>)</w:t>
+      </w:r>
+    </w:p>
+    <w:p>
+      <w:r>
+        <w:t>4. Utazas (</w:t>
       </w:r>
       <w:r>
         <w:rPr>
@@ -184,35 +506,6 @@
           <w:u w:val="single"/>
         </w:rPr>
         <w:t>Indulasi_ido</w:t>
-      </w:r>
-      <w:r>
-        <w:t>,</w:t>
-      </w:r>
-      <w:r>
-        <w:t xml:space="preserve"> </w:t>
-      </w:r>
-      <w:r>
-        <w:t>Vonatszam,  Menetido, Vonattipus</w:t>
-      </w:r>
-      <w:r>
-        <w:t>)</w:t>
-      </w:r>
-    </w:p>
-    <w:p>
-      <w:r>
-        <w:t xml:space="preserve">- Felhasznalo </w:t>
-      </w:r>
-      <w:r>
-        <w:t>(</w:t>
-      </w:r>
-      <w:r>
-        <w:rPr>
-          <w:u w:val="single"/>
-        </w:rPr>
-        <w:t>Email</w:t>
-      </w:r>
-      <w:r>
-        <w:t>, Nev, Eletkor, Kedvezmenytipus, igazolvanyszam, profilkep</w:t>
       </w:r>
       <w:r>
         <w:t xml:space="preserve">, </w:t>
@@ -223,13 +516,39 @@
           <w:iCs/>
           <w:u w:val="single"/>
         </w:rPr>
-        <w:t>Honnan</w:t>
+        <w:t>Vonatszam</w:t>
+      </w:r>
+      <w:r>
+        <w:t>)</w:t>
+      </w:r>
+    </w:p>
+    <w:p>
+      <w:r>
+        <w:t>5. Felhasznalo (</w:t>
+      </w:r>
+      <w:r>
+        <w:rPr>
+          <w:u w:val="single"/>
+        </w:rPr>
+        <w:t>Email</w:t>
+      </w:r>
+      <w:r>
+        <w:t>, Nev, Eletkor, Kedvezmenytipus, igazolvanyszam, profilkep)</w:t>
+      </w:r>
+    </w:p>
+    <w:p>
+      <w:r>
+        <w:t>6. Utazik (</w:t>
       </w:r>
       <w:r>
         <w:rPr>
           <w:i/>
           <w:iCs/>
-        </w:rPr>
+          <w:u w:val="single"/>
+        </w:rPr>
+        <w:t>Email</w:t>
+      </w:r>
+      <w:r>
         <w:t xml:space="preserve">, </w:t>
       </w:r>
       <w:r>
@@ -238,14 +557,96 @@
           <w:iCs/>
           <w:u w:val="single"/>
         </w:rPr>
-        <w:t>Hova</w:t>
+        <w:t>Vonatszam</w:t>
+      </w:r>
+      <w:r>
+        <w:t>)</w:t>
+      </w:r>
+    </w:p>
+    <w:p>
+      <w:r>
+        <w:t>7. Vasarol (</w:t>
       </w:r>
       <w:r>
         <w:rPr>
           <w:i/>
           <w:iCs/>
-        </w:rPr>
+          <w:u w:val="single"/>
+        </w:rPr>
+        <w:t>Email</w:t>
+      </w:r>
+      <w:r>
         <w:t xml:space="preserve">, </w:t>
+      </w:r>
+      <w:r>
+        <w:rPr>
+          <w:u w:val="single"/>
+        </w:rPr>
+        <w:t>Tipus</w:t>
+      </w:r>
+      <w:r>
+        <w:t>)</w:t>
+      </w:r>
+    </w:p>
+    <w:p>
+      <w:r>
+        <w:t>8. Jegy (</w:t>
+      </w:r>
+      <w:r>
+        <w:rPr>
+          <w:u w:val="single"/>
+        </w:rPr>
+        <w:t>Tipus</w:t>
+      </w:r>
+      <w:r>
+        <w:t>, Ar, Feltetel, Idotartam)</w:t>
+      </w:r>
+    </w:p>
+    <w:p>
+      <w:r>
+        <w:t>9. Hir (</w:t>
+      </w:r>
+      <w:r>
+        <w:rPr>
+          <w:u w:val="single"/>
+        </w:rPr>
+        <w:t>Id</w:t>
+      </w:r>
+      <w:r>
+        <w:t>, Cim, Szoveg, Datum)</w:t>
+      </w:r>
+    </w:p>
+    <w:p>
+      <w:r>
+        <w:t>10. Mozdony (</w:t>
+      </w:r>
+      <w:r>
+        <w:rPr>
+          <w:u w:val="single"/>
+        </w:rPr>
+        <w:t>MNev</w:t>
+      </w:r>
+      <w:r>
+        <w:t>, Gyartasi ev, Meghajtas, Teljesitmeny)</w:t>
+      </w:r>
+    </w:p>
+    <w:p>
+      <w:r>
+        <w:t>11. Szerelveny (</w:t>
+      </w:r>
+      <w:r>
+        <w:rPr>
+          <w:u w:val="single"/>
+        </w:rPr>
+        <w:t>SzNev</w:t>
+      </w:r>
+      <w:r>
+        <w:t>, Gyartasi_ev, Meghajtas, Kapacitas, Kerekparhelyek szama, Osztaly)</w:t>
+      </w:r>
+    </w:p>
+    <w:p>
+      <w:r>
+        <w:t>12. Vonat (</w:t>
       </w:r>
       <w:r>
         <w:rPr>
@@ -253,446 +654,25 @@
           <w:iCs/>
           <w:u w:val="single"/>
         </w:rPr>
-        <w:t>Indulasi_ido</w:t>
+        <w:t>SzNev</w:t>
+      </w:r>
+      <w:r>
+        <w:t xml:space="preserve">, </w:t>
       </w:r>
       <w:r>
         <w:rPr>
           <w:i/>
           <w:iCs/>
-        </w:rPr>
+          <w:u w:val="single"/>
+        </w:rPr>
+        <w:t>MNev</w:t>
+      </w:r>
+      <w:r>
         <w:t>)</w:t>
       </w:r>
     </w:p>
-    <w:p>
-      <w:r>
-        <w:t>- Vasarol (</w:t>
-      </w:r>
-      <w:r>
-        <w:rPr>
-          <w:u w:val="single"/>
-        </w:rPr>
-        <w:t>Email</w:t>
-      </w:r>
-      <w:r>
-        <w:t xml:space="preserve">, </w:t>
-      </w:r>
-      <w:r>
-        <w:rPr>
-          <w:u w:val="single"/>
-        </w:rPr>
-        <w:t>Tipus</w:t>
-      </w:r>
-      <w:r>
-        <w:t>)</w:t>
-      </w:r>
-    </w:p>
-    <w:p>
-      <w:r>
-        <w:t xml:space="preserve">- Jegy </w:t>
-      </w:r>
-      <w:r>
-        <w:t>(</w:t>
-      </w:r>
-      <w:r>
-        <w:rPr>
-          <w:u w:val="single"/>
-        </w:rPr>
-        <w:t>Tipus</w:t>
-      </w:r>
-      <w:r>
-        <w:t>, Ar, Feltetel, Idotartam</w:t>
-      </w:r>
-      <w:r>
-        <w:t>)</w:t>
-      </w:r>
-    </w:p>
-    <w:p>
-      <w:r>
-        <w:t xml:space="preserve">- Hir </w:t>
-      </w:r>
-      <w:r>
-        <w:t>(</w:t>
-      </w:r>
-      <w:r>
-        <w:rPr>
-          <w:u w:val="single"/>
-        </w:rPr>
-        <w:t>Id</w:t>
-      </w:r>
-      <w:r>
-        <w:t>, Cim, Szoveg, Datum</w:t>
-      </w:r>
-      <w:r>
-        <w:t>)</w:t>
-      </w:r>
-    </w:p>
-    <w:p>
-      <w:r>
-        <w:t xml:space="preserve">- Mozdony </w:t>
-      </w:r>
-      <w:r>
-        <w:t>(</w:t>
-      </w:r>
-      <w:r>
-        <w:rPr>
-          <w:u w:val="single"/>
-        </w:rPr>
-        <w:t>M</w:t>
-      </w:r>
-      <w:r>
-        <w:rPr>
-          <w:u w:val="single"/>
-        </w:rPr>
-        <w:t>Nev</w:t>
-      </w:r>
-      <w:r>
-        <w:t>, Gyartasi ev, Meghajtas, Teljesitmeny</w:t>
-      </w:r>
-      <w:r>
-        <w:t xml:space="preserve">, </w:t>
-      </w:r>
-      <w:r>
-        <w:rPr>
-          <w:i/>
-          <w:iCs/>
-          <w:u w:val="single"/>
-        </w:rPr>
-        <w:t>SzNev</w:t>
-      </w:r>
-      <w:r>
-        <w:t>)</w:t>
-      </w:r>
-    </w:p>
-    <w:p>
-      <w:r>
-        <w:t xml:space="preserve">- Szerelveny </w:t>
-      </w:r>
-      <w:r>
-        <w:t>(</w:t>
-      </w:r>
-      <w:r>
-        <w:rPr>
-          <w:u w:val="single"/>
-        </w:rPr>
-        <w:t>Sz</w:t>
-      </w:r>
-      <w:r>
-        <w:rPr>
-          <w:u w:val="single"/>
-        </w:rPr>
-        <w:t>Nev</w:t>
-      </w:r>
-      <w:r>
-        <w:t>, Gyartasi_ev, Meghajtas, Kapacitas, Kerekparhelyek szama, Osztaly</w:t>
-      </w:r>
-      <w:r>
-        <w:t>)</w:t>
-      </w:r>
-    </w:p>
     <w:p/>
-    <w:p>
-      <w:r>
-        <w:t>Normalizálva 3NF-ig:</w:t>
-      </w:r>
-    </w:p>
-    <w:p>
-      <w:r>
-        <w:lastRenderedPageBreak/>
-        <w:t>1. Allomas (</w:t>
-      </w:r>
-      <w:r>
-        <w:rPr>
-          <w:u w:val="single"/>
-        </w:rPr>
-        <w:t>Nev</w:t>
-      </w:r>
-      <w:r>
-        <w:t xml:space="preserve"> , Varos)</w:t>
-      </w:r>
-    </w:p>
-    <w:p>
-      <w:r>
-        <w:t>2. Kozlekedik (</w:t>
-      </w:r>
-      <w:r>
-        <w:rPr>
-          <w:i/>
-          <w:iCs/>
-          <w:u w:val="single"/>
-        </w:rPr>
-        <w:t>Nev</w:t>
-      </w:r>
-      <w:r>
-        <w:rPr>
-          <w:i/>
-          <w:iCs/>
-        </w:rPr>
-        <w:t xml:space="preserve">, </w:t>
-      </w:r>
-      <w:r>
-        <w:rPr>
-          <w:i/>
-          <w:iCs/>
-          <w:u w:val="single"/>
-        </w:rPr>
-        <w:t>Honnan</w:t>
-      </w:r>
-      <w:r>
-        <w:rPr>
-          <w:i/>
-          <w:iCs/>
-        </w:rPr>
-        <w:t xml:space="preserve">, </w:t>
-      </w:r>
-      <w:r>
-        <w:rPr>
-          <w:i/>
-          <w:iCs/>
-          <w:u w:val="single"/>
-        </w:rPr>
-        <w:t>Hova</w:t>
-      </w:r>
-      <w:r>
-        <w:rPr>
-          <w:i/>
-          <w:iCs/>
-        </w:rPr>
-        <w:t xml:space="preserve">, </w:t>
-      </w:r>
-      <w:r>
-        <w:rPr>
-          <w:i/>
-          <w:iCs/>
-          <w:u w:val="single"/>
-        </w:rPr>
-        <w:t>Indulasi_ido</w:t>
-      </w:r>
-      <w:r>
-        <w:t>)</w:t>
-      </w:r>
-    </w:p>
-    <w:p>
-      <w:r>
-        <w:t>3. Jarat (</w:t>
-      </w:r>
-      <w:r>
-        <w:rPr>
-          <w:u w:val="single"/>
-        </w:rPr>
-        <w:t>Vonatszam</w:t>
-      </w:r>
-      <w:r>
-        <w:t>, Menetido, Vonattipus)</w:t>
-      </w:r>
-    </w:p>
-    <w:p>
-      <w:r>
-        <w:t>4. Utazas (</w:t>
-      </w:r>
-      <w:r>
-        <w:rPr>
-          <w:u w:val="single"/>
-        </w:rPr>
-        <w:t>Honnan</w:t>
-      </w:r>
-      <w:r>
-        <w:t xml:space="preserve">, </w:t>
-      </w:r>
-      <w:r>
-        <w:rPr>
-          <w:u w:val="single"/>
-        </w:rPr>
-        <w:t>Hova</w:t>
-      </w:r>
-      <w:r>
-        <w:t xml:space="preserve">, </w:t>
-      </w:r>
-      <w:r>
-        <w:rPr>
-          <w:u w:val="single"/>
-        </w:rPr>
-        <w:t>Indulasi_ido</w:t>
-      </w:r>
-      <w:r>
-        <w:t xml:space="preserve">, </w:t>
-      </w:r>
-      <w:r>
-        <w:rPr>
-          <w:i/>
-          <w:iCs/>
-          <w:u w:val="single"/>
-        </w:rPr>
-        <w:t>Vonatszam</w:t>
-      </w:r>
-      <w:r>
-        <w:t>)</w:t>
-      </w:r>
-    </w:p>
-    <w:p>
-      <w:r>
-        <w:t>5. Felhasznalo (</w:t>
-      </w:r>
-      <w:r>
-        <w:rPr>
-          <w:u w:val="single"/>
-        </w:rPr>
-        <w:t>Email</w:t>
-      </w:r>
-      <w:r>
-        <w:t>, Nev, Eletkor, Kedvezmenytipus, igazolvanyszam, profilkep)</w:t>
-      </w:r>
-    </w:p>
-    <w:p>
-      <w:r>
-        <w:t>6. Utazik (</w:t>
-      </w:r>
-      <w:r>
-        <w:rPr>
-          <w:i/>
-          <w:iCs/>
-          <w:u w:val="single"/>
-        </w:rPr>
-        <w:t>Email</w:t>
-      </w:r>
-      <w:r>
-        <w:t xml:space="preserve">, </w:t>
-      </w:r>
-      <w:r>
-        <w:rPr>
-          <w:u w:val="single"/>
-        </w:rPr>
-        <w:t>Honnan</w:t>
-      </w:r>
-      <w:r>
-        <w:t xml:space="preserve">, </w:t>
-      </w:r>
-      <w:r>
-        <w:rPr>
-          <w:u w:val="single"/>
-        </w:rPr>
-        <w:t>Hova</w:t>
-      </w:r>
-      <w:r>
-        <w:t xml:space="preserve">, </w:t>
-      </w:r>
-      <w:r>
-        <w:rPr>
-          <w:u w:val="single"/>
-        </w:rPr>
-        <w:t>Indulasi_ido</w:t>
-      </w:r>
-      <w:r>
-        <w:t>)</w:t>
-      </w:r>
-    </w:p>
-    <w:p>
-      <w:r>
-        <w:t>7. Vasarol (</w:t>
-      </w:r>
-      <w:r>
-        <w:rPr>
-          <w:i/>
-          <w:iCs/>
-          <w:u w:val="single"/>
-        </w:rPr>
-        <w:t>Email</w:t>
-      </w:r>
-      <w:r>
-        <w:t xml:space="preserve">, </w:t>
-      </w:r>
-      <w:r>
-        <w:rPr>
-          <w:u w:val="single"/>
-        </w:rPr>
-        <w:t>Tipus</w:t>
-      </w:r>
-      <w:r>
-        <w:t>)</w:t>
-      </w:r>
-    </w:p>
-    <w:p>
-      <w:r>
-        <w:t>8. Jegy (</w:t>
-      </w:r>
-      <w:r>
-        <w:rPr>
-          <w:u w:val="single"/>
-        </w:rPr>
-        <w:t>Tipus</w:t>
-      </w:r>
-      <w:r>
-        <w:t>, Ar, Feltetel, Idotartam)</w:t>
-      </w:r>
-    </w:p>
-    <w:p>
-      <w:r>
-        <w:t>9. Hir (</w:t>
-      </w:r>
-      <w:r>
-        <w:rPr>
-          <w:u w:val="single"/>
-        </w:rPr>
-        <w:t>Id</w:t>
-      </w:r>
-      <w:r>
-        <w:t>, Cim, Szoveg, Datum)</w:t>
-      </w:r>
-    </w:p>
-    <w:p>
-      <w:r>
-        <w:t>10. Mozdony (</w:t>
-      </w:r>
-      <w:r>
-        <w:rPr>
-          <w:u w:val="single"/>
-        </w:rPr>
-        <w:t>MNev</w:t>
-      </w:r>
-      <w:r>
-        <w:t>, Gyartasi ev, Meghajtas, Teljesitmeny)</w:t>
-      </w:r>
-    </w:p>
-    <w:p>
-      <w:r>
-        <w:t>11. Szerelveny (</w:t>
-      </w:r>
-      <w:r>
-        <w:rPr>
-          <w:u w:val="single"/>
-        </w:rPr>
-        <w:t>SzNev</w:t>
-      </w:r>
-      <w:r>
-        <w:t>, Gyartasi_ev, Meghajtas, Kapacitas, Kerekparhelyek szama, Osztaly)</w:t>
-      </w:r>
-    </w:p>
-    <w:p>
-      <w:r>
-        <w:t>12. Vonat (</w:t>
-      </w:r>
-      <w:r>
-        <w:rPr>
-          <w:i/>
-          <w:iCs/>
-          <w:u w:val="single"/>
-        </w:rPr>
-        <w:t>SzNev</w:t>
-      </w:r>
-      <w:r>
-        <w:t xml:space="preserve">, </w:t>
-      </w:r>
-      <w:r>
-        <w:rPr>
-          <w:i/>
-          <w:iCs/>
-          <w:u w:val="single"/>
-        </w:rPr>
-        <w:t>MNev</w:t>
-      </w:r>
-      <w:r>
-        <w:t>)</w:t>
-      </w:r>
-    </w:p>
+    <w:p/>
     <w:sectPr>
       <w:pgSz w:w="11906" w:h="16838"/>
       <w:pgMar w:top="1417" w:right="1417" w:bottom="1417" w:left="1417" w:header="708" w:footer="708" w:gutter="0"/>

</xml_diff>